<commit_message>
Informatie analyse complete versie
</commit_message>
<xml_diff>
--- a/informatie_analyse/bunnywiki_informatieanalyse.docx
+++ b/informatie_analyse/bunnywiki_informatieanalyse.docx
@@ -6,6 +6,66 @@
       <w:pPr>
         <w:pStyle w:val="Kop1"/>
       </w:pPr>
+      <w:proofErr w:type="spellStart"/>
+      <w:r>
+        <w:t>Informatieanaylse</w:t>
+      </w:r>
+      <w:proofErr w:type="spellEnd"/>
+      <w:r>
+        <w:t xml:space="preserve"> Bunnywiki</w:t>
+      </w:r>
+    </w:p>
+    <w:p/>
+    <w:p>
+      <w:pPr>
+        <w:pStyle w:val="Kop2"/>
+      </w:pPr>
+      <w:r>
+        <w:t>Inleiding</w:t>
+      </w:r>
+    </w:p>
+    <w:p>
+      <w:r>
+        <w:t xml:space="preserve">De klant is </w:t>
+      </w:r>
+      <w:proofErr w:type="spellStart"/>
+      <w:r>
+        <w:t>Maryo</w:t>
+      </w:r>
+      <w:proofErr w:type="spellEnd"/>
+      <w:r>
+        <w:t xml:space="preserve"> van d</w:t>
+      </w:r>
+      <w:r>
+        <w:t xml:space="preserve">e Berg, zij is de eigenaar van konijnen.nl. </w:t>
+      </w:r>
+      <w:proofErr w:type="spellStart"/>
+      <w:r>
+        <w:t>Maryo</w:t>
+      </w:r>
+      <w:proofErr w:type="spellEnd"/>
+      <w:r>
+        <w:t xml:space="preserve"> is geïnteresseerd in het verkopen van haar eigen konijnenproducten die zij thuis heeft staan. Zij wil deze producten online veilen via een website. </w:t>
+      </w:r>
+    </w:p>
+    <w:p>
+      <w:r>
+        <w:t xml:space="preserve">Wij, als </w:t>
+      </w:r>
+      <w:proofErr w:type="spellStart"/>
+      <w:r>
+        <w:t>project-team</w:t>
+      </w:r>
+      <w:proofErr w:type="spellEnd"/>
+      <w:r>
+        <w:t xml:space="preserve"> gaan deze veilingwebsite programmeren zodat zij haar producten eenvoudig kan verkopen. Ook gaan wij een app programmeren zodat zij op haar mobiel ook haar producten kan veilen en/of inzien.</w:t>
+      </w:r>
+    </w:p>
+    <w:p/>
+    <w:p>
+      <w:pPr>
+        <w:pStyle w:val="Kop2"/>
+      </w:pPr>
       <w:r>
         <w:t>Huidige situatie</w:t>
       </w:r>
@@ -20,37 +80,34 @@
     </w:p>
     <w:p>
       <w:pPr>
-        <w:pStyle w:val="Kop1"/>
+        <w:pStyle w:val="Geenafstand"/>
+      </w:pPr>
+    </w:p>
+    <w:p>
+      <w:pPr>
+        <w:pStyle w:val="Geenafstand"/>
+      </w:pPr>
+    </w:p>
+    <w:p>
+      <w:pPr>
+        <w:pStyle w:val="Kop2"/>
       </w:pPr>
       <w:r>
         <w:t>Huidige knelpunten</w:t>
       </w:r>
     </w:p>
     <w:p>
-      <w:pPr>
-        <w:rPr>
-          <w:i/>
-          <w:iCs/>
-        </w:rPr>
-      </w:pPr>
-      <w:r>
-        <w:rPr>
-          <w:i/>
-          <w:iCs/>
-        </w:rPr>
+      <w:r>
         <w:t>Zijn er niet</w:t>
       </w:r>
       <w:r>
-        <w:rPr>
-          <w:i/>
-          <w:iCs/>
-        </w:rPr>
         <w:t>.</w:t>
       </w:r>
     </w:p>
-    <w:p>
-      <w:pPr>
-        <w:pStyle w:val="Kop1"/>
+    <w:p/>
+    <w:p>
+      <w:pPr>
+        <w:pStyle w:val="Kop2"/>
       </w:pPr>
       <w:r>
         <w:t>Gewenste situatie</w:t>
@@ -76,7 +133,15 @@
         <w:t>uitwerking van het product is dat artikelen kunnen  worden geveild, verkocht en gekocht kunnen worden</w:t>
       </w:r>
       <w:r>
-        <w:t>( veilen en verkopen kan alleen de owner )</w:t>
+        <w:t xml:space="preserve">( veilen en verkopen kan alleen de </w:t>
+      </w:r>
+      <w:proofErr w:type="spellStart"/>
+      <w:r>
+        <w:t>owner</w:t>
+      </w:r>
+      <w:proofErr w:type="spellEnd"/>
+      <w:r>
+        <w:t xml:space="preserve"> )</w:t>
       </w:r>
       <w:r>
         <w:t>.</w:t>
@@ -93,13 +158,75 @@
       <w:r>
         <w:t xml:space="preserve">. Verder zal er één database worden gemaakt waar de web en mobiele app samen over beheersen. De app is simpel weg gemaakt voor </w:t>
       </w:r>
+      <w:proofErr w:type="spellStart"/>
       <w:r>
         <w:t>gemak’s</w:t>
       </w:r>
+      <w:proofErr w:type="spellEnd"/>
       <w:r>
         <w:t xml:space="preserve"> gunst waar je ook bent en de website is gemaakt voor grote overzichtelijkheid. </w:t>
       </w:r>
     </w:p>
+    <w:p/>
+    <w:p>
+      <w:pPr>
+        <w:pStyle w:val="Kop2"/>
+      </w:pPr>
+      <w:bookmarkStart w:id="0" w:name="_Toc34243218"/>
+      <w:bookmarkStart w:id="1" w:name="_Toc34730567"/>
+      <w:r>
+        <w:t>Mogelijke oplossingen</w:t>
+      </w:r>
+      <w:bookmarkEnd w:id="0"/>
+      <w:bookmarkEnd w:id="1"/>
+    </w:p>
+    <w:p>
+      <w:r>
+        <w:t>Op het moment van schrijven zien wij 3 (drie) mogelijke oplossingen.</w:t>
+      </w:r>
+    </w:p>
+    <w:p>
+      <w:pPr>
+        <w:pStyle w:val="Lijstalinea"/>
+        <w:numPr>
+          <w:ilvl w:val="0"/>
+          <w:numId w:val="4"/>
+        </w:numPr>
+        <w:spacing w:line="256" w:lineRule="auto"/>
+      </w:pPr>
+      <w:r>
+        <w:lastRenderedPageBreak/>
+        <w:t>We gaan zelf volledig aan de slag met de code om de gewenste functionaliteit toe te brengen aan het bestaande product van de klant.</w:t>
+      </w:r>
+    </w:p>
+    <w:p>
+      <w:pPr>
+        <w:pStyle w:val="Lijstalinea"/>
+        <w:numPr>
+          <w:ilvl w:val="0"/>
+          <w:numId w:val="4"/>
+        </w:numPr>
+        <w:spacing w:line="256" w:lineRule="auto"/>
+      </w:pPr>
+      <w:r>
+        <w:t>We gaan met de klant in overleg, om te zoeken of een dergelijke oplossing al bestaat en deze eventueel als dit nodig is aan te passen naar de wensen van de klant.</w:t>
+      </w:r>
+    </w:p>
+    <w:p>
+      <w:pPr>
+        <w:pStyle w:val="Lijstalinea"/>
+        <w:numPr>
+          <w:ilvl w:val="0"/>
+          <w:numId w:val="4"/>
+        </w:numPr>
+        <w:spacing w:line="256" w:lineRule="auto"/>
+      </w:pPr>
+      <w:r>
+        <w:t>De klant heeft een dergelijke oplossing op voorhand maar beschikt niet over de nodige kennis om deze oplossing toe te passen in haar applicatie, en schuift deze mogelijkheid door naar ons om deze in te bouwen in de software van de klant.</w:t>
+      </w:r>
+    </w:p>
+    <w:p/>
+    <w:p/>
     <w:sectPr>
       <w:pgSz w:w="11906" w:h="16838"/>
       <w:pgMar w:top="1417" w:right="1417" w:bottom="1417" w:left="1417" w:header="708" w:footer="708" w:gutter="0"/>
@@ -451,6 +578,92 @@
       </w:rPr>
     </w:lvl>
   </w:abstractNum>
+  <w:abstractNum w:abstractNumId="3" w15:restartNumberingAfterBreak="0">
+    <w:nsid w:val="31705772"/>
+    <w:multiLevelType w:val="hybridMultilevel"/>
+    <w:tmpl w:val="D84A1BAA"/>
+    <w:lvl w:ilvl="0" w:tplc="04130015">
+      <w:start w:val="1"/>
+      <w:numFmt w:val="upperLetter"/>
+      <w:lvlText w:val="%1."/>
+      <w:lvlJc w:val="left"/>
+      <w:pPr>
+        <w:ind w:left="720" w:hanging="360"/>
+      </w:pPr>
+    </w:lvl>
+    <w:lvl w:ilvl="1" w:tplc="04130019">
+      <w:start w:val="1"/>
+      <w:numFmt w:val="lowerLetter"/>
+      <w:lvlText w:val="%2."/>
+      <w:lvlJc w:val="left"/>
+      <w:pPr>
+        <w:ind w:left="1440" w:hanging="360"/>
+      </w:pPr>
+    </w:lvl>
+    <w:lvl w:ilvl="2" w:tplc="0413001B">
+      <w:start w:val="1"/>
+      <w:numFmt w:val="lowerRoman"/>
+      <w:lvlText w:val="%3."/>
+      <w:lvlJc w:val="right"/>
+      <w:pPr>
+        <w:ind w:left="2160" w:hanging="180"/>
+      </w:pPr>
+    </w:lvl>
+    <w:lvl w:ilvl="3" w:tplc="0413000F">
+      <w:start w:val="1"/>
+      <w:numFmt w:val="decimal"/>
+      <w:lvlText w:val="%4."/>
+      <w:lvlJc w:val="left"/>
+      <w:pPr>
+        <w:ind w:left="2880" w:hanging="360"/>
+      </w:pPr>
+    </w:lvl>
+    <w:lvl w:ilvl="4" w:tplc="04130019">
+      <w:start w:val="1"/>
+      <w:numFmt w:val="lowerLetter"/>
+      <w:lvlText w:val="%5."/>
+      <w:lvlJc w:val="left"/>
+      <w:pPr>
+        <w:ind w:left="3600" w:hanging="360"/>
+      </w:pPr>
+    </w:lvl>
+    <w:lvl w:ilvl="5" w:tplc="0413001B">
+      <w:start w:val="1"/>
+      <w:numFmt w:val="lowerRoman"/>
+      <w:lvlText w:val="%6."/>
+      <w:lvlJc w:val="right"/>
+      <w:pPr>
+        <w:ind w:left="4320" w:hanging="180"/>
+      </w:pPr>
+    </w:lvl>
+    <w:lvl w:ilvl="6" w:tplc="0413000F">
+      <w:start w:val="1"/>
+      <w:numFmt w:val="decimal"/>
+      <w:lvlText w:val="%7."/>
+      <w:lvlJc w:val="left"/>
+      <w:pPr>
+        <w:ind w:left="5040" w:hanging="360"/>
+      </w:pPr>
+    </w:lvl>
+    <w:lvl w:ilvl="7" w:tplc="04130019">
+      <w:start w:val="1"/>
+      <w:numFmt w:val="lowerLetter"/>
+      <w:lvlText w:val="%8."/>
+      <w:lvlJc w:val="left"/>
+      <w:pPr>
+        <w:ind w:left="5760" w:hanging="360"/>
+      </w:pPr>
+    </w:lvl>
+    <w:lvl w:ilvl="8" w:tplc="0413001B">
+      <w:start w:val="1"/>
+      <w:numFmt w:val="lowerRoman"/>
+      <w:lvlText w:val="%9."/>
+      <w:lvlJc w:val="right"/>
+      <w:pPr>
+        <w:ind w:left="6480" w:hanging="180"/>
+      </w:pPr>
+    </w:lvl>
+  </w:abstractNum>
   <w:num w:numId="1">
     <w:abstractNumId w:val="2"/>
   </w:num>
@@ -459,6 +672,36 @@
   </w:num>
   <w:num w:numId="3">
     <w:abstractNumId w:val="0"/>
+  </w:num>
+  <w:num w:numId="4">
+    <w:abstractNumId w:val="3"/>
+    <w:lvlOverride w:ilvl="0">
+      <w:startOverride w:val="1"/>
+    </w:lvlOverride>
+    <w:lvlOverride w:ilvl="1">
+      <w:startOverride w:val="1"/>
+    </w:lvlOverride>
+    <w:lvlOverride w:ilvl="2">
+      <w:startOverride w:val="1"/>
+    </w:lvlOverride>
+    <w:lvlOverride w:ilvl="3">
+      <w:startOverride w:val="1"/>
+    </w:lvlOverride>
+    <w:lvlOverride w:ilvl="4">
+      <w:startOverride w:val="1"/>
+    </w:lvlOverride>
+    <w:lvlOverride w:ilvl="5">
+      <w:startOverride w:val="1"/>
+    </w:lvlOverride>
+    <w:lvlOverride w:ilvl="6">
+      <w:startOverride w:val="1"/>
+    </w:lvlOverride>
+    <w:lvlOverride w:ilvl="7">
+      <w:startOverride w:val="1"/>
+    </w:lvlOverride>
+    <w:lvlOverride w:ilvl="8">
+      <w:startOverride w:val="1"/>
+    </w:lvlOverride>
   </w:num>
 </w:numbering>
 </file>
@@ -886,6 +1129,28 @@
       <w:szCs w:val="32"/>
     </w:rPr>
   </w:style>
+  <w:style w:type="paragraph" w:styleId="Kop2">
+    <w:name w:val="heading 2"/>
+    <w:basedOn w:val="Standaard"/>
+    <w:next w:val="Standaard"/>
+    <w:link w:val="Kop2Char"/>
+    <w:uiPriority w:val="9"/>
+    <w:unhideWhenUsed/>
+    <w:qFormat/>
+    <w:rsid w:val="005248B4"/>
+    <w:pPr>
+      <w:keepNext/>
+      <w:keepLines/>
+      <w:spacing w:before="40" w:after="0"/>
+      <w:outlineLvl w:val="1"/>
+    </w:pPr>
+    <w:rPr>
+      <w:rFonts w:asciiTheme="majorHAnsi" w:eastAsiaTheme="majorEastAsia" w:hAnsiTheme="majorHAnsi" w:cstheme="majorBidi"/>
+      <w:color w:val="2F5496" w:themeColor="accent1" w:themeShade="BF"/>
+      <w:sz w:val="26"/>
+      <w:szCs w:val="26"/>
+    </w:rPr>
+  </w:style>
   <w:style w:type="character" w:default="1" w:styleId="Standaardalinea-lettertype">
     <w:name w:val="Default Paragraph Font"/>
     <w:uiPriority w:val="1"/>
@@ -949,6 +1214,71 @@
       <w:ind w:left="720"/>
       <w:contextualSpacing/>
     </w:pPr>
+  </w:style>
+  <w:style w:type="character" w:customStyle="1" w:styleId="Kop2Char">
+    <w:name w:val="Kop 2 Char"/>
+    <w:basedOn w:val="Standaardalinea-lettertype"/>
+    <w:link w:val="Kop2"/>
+    <w:uiPriority w:val="9"/>
+    <w:rsid w:val="005248B4"/>
+    <w:rPr>
+      <w:rFonts w:asciiTheme="majorHAnsi" w:eastAsiaTheme="majorEastAsia" w:hAnsiTheme="majorHAnsi" w:cstheme="majorBidi"/>
+      <w:color w:val="2F5496" w:themeColor="accent1" w:themeShade="BF"/>
+      <w:sz w:val="26"/>
+      <w:szCs w:val="26"/>
+      <w:lang w:val="nl-NL"/>
+    </w:rPr>
+  </w:style>
+  <w:style w:type="paragraph" w:styleId="Kopvaninhoudsopgave">
+    <w:name w:val="TOC Heading"/>
+    <w:basedOn w:val="Kop1"/>
+    <w:next w:val="Standaard"/>
+    <w:uiPriority w:val="39"/>
+    <w:unhideWhenUsed/>
+    <w:qFormat/>
+    <w:rsid w:val="005248B4"/>
+    <w:pPr>
+      <w:outlineLvl w:val="9"/>
+    </w:pPr>
+    <w:rPr>
+      <w:lang w:eastAsia="nl-NL"/>
+    </w:rPr>
+  </w:style>
+  <w:style w:type="paragraph" w:styleId="Inhopg1">
+    <w:name w:val="toc 1"/>
+    <w:basedOn w:val="Standaard"/>
+    <w:next w:val="Standaard"/>
+    <w:autoRedefine/>
+    <w:uiPriority w:val="39"/>
+    <w:unhideWhenUsed/>
+    <w:rsid w:val="005248B4"/>
+    <w:pPr>
+      <w:spacing w:after="100"/>
+    </w:pPr>
+  </w:style>
+  <w:style w:type="paragraph" w:styleId="Inhopg2">
+    <w:name w:val="toc 2"/>
+    <w:basedOn w:val="Standaard"/>
+    <w:next w:val="Standaard"/>
+    <w:autoRedefine/>
+    <w:uiPriority w:val="39"/>
+    <w:unhideWhenUsed/>
+    <w:rsid w:val="005248B4"/>
+    <w:pPr>
+      <w:spacing w:after="100"/>
+      <w:ind w:left="220"/>
+    </w:pPr>
+  </w:style>
+  <w:style w:type="character" w:styleId="Hyperlink">
+    <w:name w:val="Hyperlink"/>
+    <w:basedOn w:val="Standaardalinea-lettertype"/>
+    <w:uiPriority w:val="99"/>
+    <w:unhideWhenUsed/>
+    <w:rsid w:val="005248B4"/>
+    <w:rPr>
+      <w:color w:val="0563C1" w:themeColor="hyperlink"/>
+      <w:u w:val="single"/>
+    </w:rPr>
   </w:style>
 </w:styles>
 </file>
@@ -1246,4 +1576,16 @@
     </a:ext>
   </a:extLst>
 </a:theme>
+</file>
+
+<file path=customXml/item1.xml><?xml version="1.0" encoding="utf-8"?>
+<b:Sources xmlns:b="http://schemas.openxmlformats.org/officeDocument/2006/bibliography" xmlns="http://schemas.openxmlformats.org/officeDocument/2006/bibliography" SelectedStyle="\APASixthEditionOfficeOnline.xsl" StyleName="APA" Version="6"/>
+</file>
+
+<file path=customXml/itemProps1.xml><?xml version="1.0" encoding="utf-8"?>
+<ds:datastoreItem xmlns:ds="http://schemas.openxmlformats.org/officeDocument/2006/customXml" ds:itemID="{1AB8D4BA-8B14-45AD-818E-83A1A4859875}">
+  <ds:schemaRefs>
+    <ds:schemaRef ds:uri="http://schemas.openxmlformats.org/officeDocument/2006/bibliography"/>
+  </ds:schemaRefs>
+</ds:datastoreItem>
 </file>
</xml_diff>